<commit_message>
changer route and body for request, modified docs
</commit_message>
<xml_diff>
--- a/docs/readme.docx
+++ b/docs/readme.docx
@@ -1012,15 +1012,7 @@
         <w:rPr>
           <w:lang w:val="uk-UA"/>
         </w:rPr>
-        <w:t xml:space="preserve"> (по </w:t>
-      </w:r>
-      <w:bookmarkStart w:id="0" w:name="_GoBack"/>
-      <w:bookmarkEnd w:id="0"/>
-      <w:r>
-        <w:rPr>
-          <w:lang w:val="uk-UA"/>
-        </w:rPr>
-        <w:t>замовчуванню - 27017).</w:t>
+        <w:t xml:space="preserve"> (по замовчуванню - 27017).</w:t>
       </w:r>
     </w:p>
     <w:p>
@@ -1113,6 +1105,13 @@
         </w:rPr>
         <w:t>масив номерів приладів, до яких клієнту надано доступ.</w:t>
       </w:r>
+    </w:p>
+    <w:p>
+      <w:pPr>
+        <w:rPr>
+          <w:lang w:val="uk-UA"/>
+        </w:rPr>
+      </w:pPr>
     </w:p>
     <w:p>
       <w:pPr>
@@ -1141,53 +1140,116 @@
       </w:r>
       <w:r>
         <w:rPr>
+          <w:b/>
+          <w:lang w:val="uk-UA"/>
+        </w:rPr>
+        <w:t xml:space="preserve"> </w:t>
+      </w:r>
+      <w:r>
+        <w:rPr>
+          <w:lang w:val="uk-UA"/>
+        </w:rPr>
+        <w:t xml:space="preserve">на робочому місці з сервером </w:t>
+      </w:r>
+      <w:r>
+        <w:rPr>
+          <w:lang w:val="en-US"/>
+        </w:rPr>
+        <w:t>RCOM</w:t>
+      </w:r>
+      <w:r>
+        <w:rPr>
           <w:lang w:val="uk-UA"/>
         </w:rPr>
         <w:t>.</w:t>
       </w:r>
-    </w:p>
-    <w:p>
-      <w:pPr>
-        <w:pStyle w:val="a3"/>
-        <w:rPr>
-          <w:lang w:val="uk-UA"/>
-        </w:rPr>
-      </w:pPr>
-    </w:p>
-    <w:p>
-      <w:pPr>
-        <w:rPr>
-          <w:lang w:val="uk-UA"/>
-        </w:rPr>
-      </w:pPr>
-    </w:p>
-    <w:p>
-      <w:pPr>
-        <w:pStyle w:val="a3"/>
-      </w:pPr>
-    </w:p>
-    <w:p>
-      <w:pPr>
-        <w:pStyle w:val="a3"/>
-        <w:rPr>
-          <w:lang w:val="uk-UA"/>
-        </w:rPr>
-      </w:pPr>
-    </w:p>
-    <w:p>
-      <w:pPr>
-        <w:pStyle w:val="a3"/>
-        <w:rPr>
-          <w:lang w:val="uk-UA"/>
-        </w:rPr>
-      </w:pPr>
-    </w:p>
-    <w:p>
-      <w:pPr>
-        <w:pStyle w:val="a3"/>
-        <w:rPr>
-          <w:lang w:val="uk-UA"/>
-        </w:rPr>
+      <w:r>
+        <w:t xml:space="preserve"> </w:t>
+      </w:r>
+      <w:r>
+        <w:rPr>
+          <w:lang w:val="uk-UA"/>
+        </w:rPr>
+        <w:t xml:space="preserve">Виконуючий файл та файл конфігурації </w:t>
+      </w:r>
+      <w:proofErr w:type="spellStart"/>
+      <w:r>
+        <w:rPr>
+          <w:b/>
+          <w:lang w:val="en-US"/>
+        </w:rPr>
+        <w:t>config</w:t>
+      </w:r>
+      <w:proofErr w:type="spellEnd"/>
+      <w:r>
+        <w:rPr>
+          <w:b/>
+        </w:rPr>
+        <w:t>.</w:t>
+      </w:r>
+      <w:proofErr w:type="spellStart"/>
+      <w:r>
+        <w:rPr>
+          <w:b/>
+          <w:lang w:val="en-US"/>
+        </w:rPr>
+        <w:t>json</w:t>
+      </w:r>
+      <w:proofErr w:type="spellEnd"/>
+      <w:r>
+        <w:t xml:space="preserve"> </w:t>
+      </w:r>
+      <w:proofErr w:type="spellStart"/>
+      <w:r>
+        <w:t>повинні</w:t>
+      </w:r>
+      <w:proofErr w:type="spellEnd"/>
+      <w:r>
+        <w:t xml:space="preserve"> </w:t>
+      </w:r>
+      <w:proofErr w:type="spellStart"/>
+      <w:r>
+        <w:t>знаходитися</w:t>
+      </w:r>
+      <w:proofErr w:type="spellEnd"/>
+      <w:r>
+        <w:t xml:space="preserve"> в </w:t>
+      </w:r>
+      <w:proofErr w:type="spellStart"/>
+      <w:r>
+        <w:t>одній</w:t>
+      </w:r>
+      <w:proofErr w:type="spellEnd"/>
+      <w:r>
+        <w:t xml:space="preserve"> </w:t>
+      </w:r>
+      <w:proofErr w:type="spellStart"/>
+      <w:r>
+        <w:t>папці</w:t>
+      </w:r>
+      <w:proofErr w:type="spellEnd"/>
+      <w:r>
+        <w:t>.</w:t>
+      </w:r>
+    </w:p>
+    <w:p>
+      <w:pPr>
+        <w:pStyle w:val="a3"/>
+        <w:rPr>
+          <w:lang w:val="uk-UA"/>
+        </w:rPr>
+      </w:pPr>
+    </w:p>
+    <w:p>
+      <w:pPr>
+        <w:rPr>
+          <w:lang w:val="uk-UA"/>
+        </w:rPr>
+      </w:pPr>
+    </w:p>
+    <w:p>
+      <w:pPr>
+        <w:pStyle w:val="a3"/>
       </w:pPr>
     </w:p>
     <w:p>
@@ -1510,11 +1572,10 @@
     <w:p>
       <w:pPr>
         <w:pStyle w:val="a3"/>
-        <w:shd w:val="clear" w:color="auto" w:fill="FFFFFF" w:themeFill="background1"/>
-        <w:ind w:left="0" w:right="7370"/>
-        <w:rPr>
-          <w:b/>
-          <w:i/>
+        <w:shd w:val="clear" w:color="auto" w:fill="F2F2F2" w:themeFill="background1" w:themeFillShade="F2"/>
+        <w:ind w:left="0" w:right="7654"/>
+        <w:rPr>
+          <w:b/>
           <w:color w:val="000000" w:themeColor="text1"/>
           <w:sz w:val="20"/>
           <w:szCs w:val="20"/>
@@ -1525,19 +1586,17 @@
       <w:r>
         <w:rPr>
           <w:b/>
-          <w:i/>
           <w:color w:val="000000" w:themeColor="text1"/>
           <w:sz w:val="20"/>
           <w:szCs w:val="20"/>
           <w:lang w:val="en-US"/>
         </w:rPr>
-        <w:t>rcom</w:t>
-      </w:r>
-      <w:proofErr w:type="spellEnd"/>
-      <w:r>
-        <w:rPr>
-          <w:b/>
-          <w:i/>
+        <w:t>api</w:t>
+      </w:r>
+      <w:proofErr w:type="spellEnd"/>
+      <w:r>
+        <w:rPr>
+          <w:b/>
           <w:color w:val="000000" w:themeColor="text1"/>
           <w:sz w:val="20"/>
           <w:szCs w:val="20"/>
@@ -1548,7 +1607,6 @@
       <w:r>
         <w:rPr>
           <w:b/>
-          <w:i/>
           <w:color w:val="000000" w:themeColor="text1"/>
           <w:sz w:val="20"/>
           <w:szCs w:val="20"/>
@@ -1560,7 +1618,6 @@
       <w:r>
         <w:rPr>
           <w:b/>
-          <w:i/>
           <w:color w:val="000000" w:themeColor="text1"/>
           <w:sz w:val="20"/>
           <w:szCs w:val="20"/>
@@ -1570,7 +1627,6 @@
       <w:r>
         <w:rPr>
           <w:b/>
-          <w:i/>
           <w:color w:val="000000" w:themeColor="text1"/>
           <w:sz w:val="20"/>
           <w:szCs w:val="20"/>
@@ -1801,6 +1857,7 @@
       </w:pPr>
       <w:r>
         <w:rPr>
+          <w:b/>
           <w:lang w:val="en-US"/>
         </w:rPr>
         <w:t>POST</w:t>
@@ -1821,33 +1878,29 @@
     <w:p>
       <w:pPr>
         <w:pStyle w:val="a3"/>
-        <w:shd w:val="clear" w:color="auto" w:fill="FFFFFF" w:themeFill="background1"/>
-        <w:ind w:left="0" w:right="7370"/>
-        <w:rPr>
-          <w:b/>
-          <w:i/>
+        <w:shd w:val="clear" w:color="auto" w:fill="F2F2F2" w:themeFill="background1" w:themeFillShade="F2"/>
+        <w:ind w:left="0" w:right="7654"/>
+        <w:rPr>
+          <w:b/>
           <w:sz w:val="20"/>
           <w:szCs w:val="20"/>
           <w:lang w:val="uk-UA"/>
         </w:rPr>
       </w:pPr>
       <w:proofErr w:type="spellStart"/>
-      <w:proofErr w:type="gramStart"/>
-      <w:r>
-        <w:rPr>
-          <w:b/>
-          <w:i/>
+      <w:r>
+        <w:rPr>
+          <w:b/>
           <w:sz w:val="20"/>
           <w:szCs w:val="20"/>
           <w:lang w:val="en-US"/>
         </w:rPr>
-        <w:t>rcom</w:t>
-      </w:r>
-      <w:proofErr w:type="spellEnd"/>
-      <w:r>
-        <w:rPr>
-          <w:b/>
-          <w:i/>
+        <w:t>api</w:t>
+      </w:r>
+      <w:proofErr w:type="spellEnd"/>
+      <w:r>
+        <w:rPr>
+          <w:b/>
           <w:sz w:val="20"/>
           <w:szCs w:val="20"/>
           <w:lang w:val="uk-UA"/>
@@ -1858,7 +1911,6 @@
       <w:r>
         <w:rPr>
           <w:b/>
-          <w:i/>
           <w:sz w:val="20"/>
           <w:szCs w:val="20"/>
           <w:lang w:val="en-US"/>
@@ -1866,7 +1918,57 @@
         <w:t>ppkinfo</w:t>
       </w:r>
       <w:proofErr w:type="spellEnd"/>
-      <w:proofErr w:type="gramEnd"/>
+      <w:r>
+        <w:rPr>
+          <w:b/>
+          <w:sz w:val="20"/>
+          <w:szCs w:val="20"/>
+          <w:lang w:val="uk-UA"/>
+        </w:rPr>
+        <w:t>/</w:t>
+      </w:r>
+      <w:r>
+        <w:rPr>
+          <w:b/>
+          <w:sz w:val="20"/>
+          <w:szCs w:val="20"/>
+          <w:lang w:val="uk-UA"/>
+        </w:rPr>
+        <w:t>:</w:t>
+      </w:r>
+      <w:proofErr w:type="spellStart"/>
+      <w:r>
+        <w:rPr>
+          <w:b/>
+          <w:sz w:val="20"/>
+          <w:szCs w:val="20"/>
+          <w:lang w:val="en-US"/>
+        </w:rPr>
+        <w:t>ppk</w:t>
+      </w:r>
+      <w:proofErr w:type="spellEnd"/>
+      <w:r>
+        <w:rPr>
+          <w:b/>
+          <w:sz w:val="20"/>
+          <w:szCs w:val="20"/>
+          <w:lang w:val="uk-UA"/>
+        </w:rPr>
+        <w:t>_</w:t>
+      </w:r>
+      <w:proofErr w:type="spellStart"/>
+      <w:r>
+        <w:rPr>
+          <w:b/>
+          <w:sz w:val="20"/>
+          <w:szCs w:val="20"/>
+          <w:lang w:val="en-US"/>
+        </w:rPr>
+        <w:t>num</w:t>
+      </w:r>
+      <w:bookmarkStart w:id="0" w:name="_GoBack"/>
+      <w:bookmarkEnd w:id="0"/>
+      <w:proofErr w:type="spellEnd"/>
     </w:p>
     <w:p>
       <w:pPr>
@@ -1889,7 +1991,98 @@
         <w:rPr>
           <w:lang w:val="uk-UA"/>
         </w:rPr>
-        <w:t xml:space="preserve">Приклад тіла запиту: </w:t>
+        <w:t xml:space="preserve">Приклад: отримати дані журналу по приладу №39 компанії з </w:t>
+      </w:r>
+      <w:r>
+        <w:rPr>
+          <w:lang w:val="en-US"/>
+        </w:rPr>
+        <w:t>id</w:t>
+      </w:r>
+      <w:r>
+        <w:t xml:space="preserve"> 123456</w:t>
+      </w:r>
+      <w:r>
+        <w:rPr>
+          <w:lang w:val="uk-UA"/>
+        </w:rPr>
+        <w:t xml:space="preserve"> у заданий проміжок часу</w:t>
+      </w:r>
+    </w:p>
+    <w:p>
+      <w:pPr>
+        <w:pStyle w:val="a3"/>
+        <w:ind w:left="0"/>
+        <w:rPr>
+          <w:lang w:val="uk-UA"/>
+        </w:rPr>
+      </w:pPr>
+      <w:r>
+        <w:rPr>
+          <w:lang w:val="uk-UA"/>
+        </w:rPr>
+        <w:t xml:space="preserve">Адреса запиту:   </w:t>
+      </w:r>
+      <w:proofErr w:type="spellStart"/>
+      <w:r>
+        <w:rPr>
+          <w:rFonts w:ascii="Segoe UI" w:hAnsi="Segoe UI" w:cs="Segoe UI"/>
+          <w:sz w:val="18"/>
+          <w:szCs w:val="18"/>
+          <w:shd w:val="clear" w:color="auto" w:fill="F2F2F2" w:themeFill="background1" w:themeFillShade="F2"/>
+        </w:rPr>
+        <w:t>api</w:t>
+      </w:r>
+      <w:proofErr w:type="spellEnd"/>
+      <w:r>
+        <w:rPr>
+          <w:rFonts w:ascii="Segoe UI" w:hAnsi="Segoe UI" w:cs="Segoe UI"/>
+          <w:sz w:val="18"/>
+          <w:szCs w:val="18"/>
+          <w:shd w:val="clear" w:color="auto" w:fill="F2F2F2" w:themeFill="background1" w:themeFillShade="F2"/>
+        </w:rPr>
+        <w:t>/</w:t>
+      </w:r>
+      <w:proofErr w:type="spellStart"/>
+      <w:r>
+        <w:rPr>
+          <w:rFonts w:ascii="Segoe UI" w:hAnsi="Segoe UI" w:cs="Segoe UI"/>
+          <w:sz w:val="18"/>
+          <w:szCs w:val="18"/>
+          <w:shd w:val="clear" w:color="auto" w:fill="F2F2F2" w:themeFill="background1" w:themeFillShade="F2"/>
+        </w:rPr>
+        <w:t>ppkinfo</w:t>
+      </w:r>
+      <w:proofErr w:type="spellEnd"/>
+      <w:r>
+        <w:rPr>
+          <w:rFonts w:ascii="Segoe UI" w:hAnsi="Segoe UI" w:cs="Segoe UI"/>
+          <w:sz w:val="18"/>
+          <w:szCs w:val="18"/>
+          <w:shd w:val="clear" w:color="auto" w:fill="F2F2F2" w:themeFill="background1" w:themeFillShade="F2"/>
+        </w:rPr>
+        <w:t>/39</w:t>
+      </w:r>
+    </w:p>
+    <w:p>
+      <w:pPr>
+        <w:pStyle w:val="a3"/>
+        <w:ind w:left="0"/>
+        <w:rPr>
+          <w:lang w:val="uk-UA"/>
+        </w:rPr>
+      </w:pPr>
+      <w:r>
+        <w:rPr>
+          <w:lang w:val="uk-UA"/>
+        </w:rPr>
+        <w:t>Тіло</w:t>
+      </w:r>
+      <w:r>
+        <w:rPr>
+          <w:lang w:val="uk-UA"/>
+        </w:rPr>
+        <w:t xml:space="preserve"> запиту: </w:t>
       </w:r>
     </w:p>
     <w:p>
@@ -2003,17 +2196,17 @@
           <w:szCs w:val="16"/>
           <w:lang w:val="uk-UA"/>
         </w:rPr>
-        <w:t>ppk_num</w:t>
-      </w:r>
-      <w:proofErr w:type="spellEnd"/>
-      <w:r>
-        <w:rPr>
-          <w:rFonts w:ascii="Segoe UI" w:hAnsi="Segoe UI" w:cs="Segoe UI"/>
-          <w:sz w:val="16"/>
-          <w:szCs w:val="16"/>
-          <w:lang w:val="uk-UA"/>
-        </w:rPr>
-        <w:t>": 39,</w:t>
+        <w:t>start_time</w:t>
+      </w:r>
+      <w:proofErr w:type="spellEnd"/>
+      <w:r>
+        <w:rPr>
+          <w:rFonts w:ascii="Segoe UI" w:hAnsi="Segoe UI" w:cs="Segoe UI"/>
+          <w:sz w:val="16"/>
+          <w:szCs w:val="16"/>
+          <w:lang w:val="uk-UA"/>
+        </w:rPr>
+        <w:t>": "2022-01-17T05:37:08.397Z",</w:t>
       </w:r>
     </w:p>
     <w:p>
@@ -2051,17 +2244,17 @@
           <w:szCs w:val="16"/>
           <w:lang w:val="uk-UA"/>
         </w:rPr>
-        <w:t>start_time</w:t>
-      </w:r>
-      <w:proofErr w:type="spellEnd"/>
-      <w:r>
-        <w:rPr>
-          <w:rFonts w:ascii="Segoe UI" w:hAnsi="Segoe UI" w:cs="Segoe UI"/>
-          <w:sz w:val="16"/>
-          <w:szCs w:val="16"/>
-          <w:lang w:val="uk-UA"/>
-        </w:rPr>
-        <w:t>": "2022-01-17T05:37:08.397Z",</w:t>
+        <w:t>end_time</w:t>
+      </w:r>
+      <w:proofErr w:type="spellEnd"/>
+      <w:r>
+        <w:rPr>
+          <w:rFonts w:ascii="Segoe UI" w:hAnsi="Segoe UI" w:cs="Segoe UI"/>
+          <w:sz w:val="16"/>
+          <w:szCs w:val="16"/>
+          <w:lang w:val="uk-UA"/>
+        </w:rPr>
+        <w:t>": "2022-02-17T08:37:08.397Z"</w:t>
       </w:r>
     </w:p>
     <w:p>
@@ -2089,54 +2282,6 @@
           <w:szCs w:val="16"/>
           <w:lang w:val="uk-UA"/>
         </w:rPr>
-        <w:t xml:space="preserve">    "</w:t>
-      </w:r>
-      <w:proofErr w:type="spellStart"/>
-      <w:r>
-        <w:rPr>
-          <w:rFonts w:ascii="Segoe UI" w:hAnsi="Segoe UI" w:cs="Segoe UI"/>
-          <w:sz w:val="16"/>
-          <w:szCs w:val="16"/>
-          <w:lang w:val="uk-UA"/>
-        </w:rPr>
-        <w:t>end_time</w:t>
-      </w:r>
-      <w:proofErr w:type="spellEnd"/>
-      <w:r>
-        <w:rPr>
-          <w:rFonts w:ascii="Segoe UI" w:hAnsi="Segoe UI" w:cs="Segoe UI"/>
-          <w:sz w:val="16"/>
-          <w:szCs w:val="16"/>
-          <w:lang w:val="uk-UA"/>
-        </w:rPr>
-        <w:t>": "2022-02-17T08:37:08.397Z"</w:t>
-      </w:r>
-    </w:p>
-    <w:p>
-      <w:pPr>
-        <w:pStyle w:val="a3"/>
-        <w:pBdr>
-          <w:top w:val="single" w:sz="4" w:space="1" w:color="auto"/>
-          <w:left w:val="single" w:sz="4" w:space="4" w:color="auto"/>
-          <w:bottom w:val="single" w:sz="4" w:space="1" w:color="auto"/>
-          <w:right w:val="single" w:sz="4" w:space="4" w:color="auto"/>
-        </w:pBdr>
-        <w:shd w:val="clear" w:color="auto" w:fill="FFFFFF" w:themeFill="background1"/>
-        <w:ind w:right="4960"/>
-        <w:rPr>
-          <w:rFonts w:ascii="Segoe UI" w:hAnsi="Segoe UI" w:cs="Segoe UI"/>
-          <w:sz w:val="16"/>
-          <w:szCs w:val="16"/>
-          <w:lang w:val="uk-UA"/>
-        </w:rPr>
-      </w:pPr>
-      <w:r>
-        <w:rPr>
-          <w:rFonts w:ascii="Segoe UI" w:hAnsi="Segoe UI" w:cs="Segoe UI"/>
-          <w:sz w:val="16"/>
-          <w:szCs w:val="16"/>
-          <w:lang w:val="uk-UA"/>
-        </w:rPr>
         <w:t>}</w:t>
       </w:r>
     </w:p>
@@ -2985,24 +3130,30 @@
           <w:rFonts w:ascii="Segoe UI" w:hAnsi="Segoe UI" w:cs="Segoe UI"/>
           <w:sz w:val="16"/>
           <w:szCs w:val="16"/>
-          <w:lang w:val="en-US"/>
-        </w:rPr>
-      </w:pPr>
-      <w:r>
-        <w:rPr>
-          <w:rFonts w:ascii="Segoe UI" w:hAnsi="Segoe UI" w:cs="Segoe UI"/>
-          <w:sz w:val="16"/>
-          <w:szCs w:val="16"/>
-          <w:lang w:val="en-US"/>
-        </w:rPr>
-        <w:t xml:space="preserve">        }</w:t>
-      </w:r>
-      <w:r>
-        <w:rPr>
-          <w:rFonts w:ascii="Segoe UI" w:hAnsi="Segoe UI" w:cs="Segoe UI"/>
-          <w:sz w:val="16"/>
-          <w:szCs w:val="16"/>
-          <w:lang w:val="en-US"/>
+        </w:rPr>
+      </w:pPr>
+      <w:r>
+        <w:rPr>
+          <w:rFonts w:ascii="Segoe UI" w:hAnsi="Segoe UI" w:cs="Segoe UI"/>
+          <w:sz w:val="16"/>
+          <w:szCs w:val="16"/>
+          <w:lang w:val="en-US"/>
+        </w:rPr>
+        <w:t xml:space="preserve">        </w:t>
+      </w:r>
+      <w:r>
+        <w:rPr>
+          <w:rFonts w:ascii="Segoe UI" w:hAnsi="Segoe UI" w:cs="Segoe UI"/>
+          <w:sz w:val="16"/>
+          <w:szCs w:val="16"/>
+        </w:rPr>
+        <w:t>}</w:t>
+      </w:r>
+      <w:r>
+        <w:rPr>
+          <w:rFonts w:ascii="Segoe UI" w:hAnsi="Segoe UI" w:cs="Segoe UI"/>
+          <w:sz w:val="16"/>
+          <w:szCs w:val="16"/>
         </w:rPr>
         <w:t xml:space="preserve">        </w:t>
       </w:r>
@@ -3022,15 +3173,13 @@
           <w:rFonts w:ascii="Segoe UI" w:hAnsi="Segoe UI" w:cs="Segoe UI"/>
           <w:sz w:val="16"/>
           <w:szCs w:val="16"/>
-          <w:lang w:val="en-US"/>
-        </w:rPr>
-      </w:pPr>
-      <w:r>
-        <w:rPr>
-          <w:rFonts w:ascii="Segoe UI" w:hAnsi="Segoe UI" w:cs="Segoe UI"/>
-          <w:sz w:val="16"/>
-          <w:szCs w:val="16"/>
-          <w:lang w:val="en-US"/>
+        </w:rPr>
+      </w:pPr>
+      <w:r>
+        <w:rPr>
+          <w:rFonts w:ascii="Segoe UI" w:hAnsi="Segoe UI" w:cs="Segoe UI"/>
+          <w:sz w:val="16"/>
+          <w:szCs w:val="16"/>
         </w:rPr>
         <w:t xml:space="preserve">    ]</w:t>
       </w:r>
@@ -3050,15 +3199,13 @@
           <w:rFonts w:ascii="Segoe UI" w:hAnsi="Segoe UI" w:cs="Segoe UI"/>
           <w:sz w:val="16"/>
           <w:szCs w:val="16"/>
-          <w:lang w:val="en-US"/>
-        </w:rPr>
-      </w:pPr>
-      <w:r>
-        <w:rPr>
-          <w:rFonts w:ascii="Segoe UI" w:hAnsi="Segoe UI" w:cs="Segoe UI"/>
-          <w:sz w:val="16"/>
-          <w:szCs w:val="16"/>
-          <w:lang w:val="en-US"/>
+        </w:rPr>
+      </w:pPr>
+      <w:r>
+        <w:rPr>
+          <w:rFonts w:ascii="Segoe UI" w:hAnsi="Segoe UI" w:cs="Segoe UI"/>
+          <w:sz w:val="16"/>
+          <w:szCs w:val="16"/>
         </w:rPr>
         <w:t>}</w:t>
       </w:r>
@@ -3068,9 +3215,7 @@
         <w:pStyle w:val="a3"/>
         <w:ind w:left="0"/>
         <w:rPr>
-          <w:sz w:val="18"/>
-          <w:szCs w:val="18"/>
-          <w:lang w:val="en-US"/>
+          <w:lang w:val="uk-UA"/>
         </w:rPr>
       </w:pPr>
     </w:p>
@@ -3107,24 +3252,113 @@
       </w:r>
       <w:proofErr w:type="gramEnd"/>
       <w:r>
+        <w:rPr>
+          <w:b/>
+          <w:lang w:val="uk-UA"/>
+        </w:rPr>
+        <w:t xml:space="preserve">, </w:t>
+      </w:r>
+      <w:r>
+        <w:rPr>
+          <w:b/>
+          <w:lang w:val="en-US"/>
+        </w:rPr>
+        <w:t>port</w:t>
+      </w:r>
+      <w:r>
+        <w:t xml:space="preserve"> –</w:t>
+      </w:r>
+      <w:r>
+        <w:rPr>
+          <w:lang w:val="uk-UA"/>
+        </w:rPr>
+        <w:t xml:space="preserve"> </w:t>
+      </w:r>
+      <w:r>
+        <w:rPr>
+          <w:lang w:val="uk-UA"/>
+        </w:rPr>
+        <w:t>адреса, з якої було отримано пакет даних</w:t>
+      </w:r>
+      <w:r>
+        <w:rPr>
+          <w:lang w:val="uk-UA"/>
+        </w:rPr>
+        <w:t xml:space="preserve"> від </w:t>
+      </w:r>
+      <w:proofErr w:type="spellStart"/>
+      <w:r>
+        <w:rPr>
+          <w:lang w:val="uk-UA"/>
+        </w:rPr>
+        <w:t>ппк</w:t>
+      </w:r>
+      <w:proofErr w:type="spellEnd"/>
+      <w:r>
+        <w:rPr>
+          <w:lang w:val="uk-UA"/>
+        </w:rPr>
+        <w:t>;</w:t>
+      </w:r>
+    </w:p>
+    <w:p>
+      <w:pPr>
+        <w:pStyle w:val="a3"/>
+        <w:ind w:left="0"/>
+        <w:rPr>
+          <w:lang w:val="uk-UA"/>
+        </w:rPr>
+      </w:pPr>
+      <w:proofErr w:type="gramStart"/>
+      <w:r>
+        <w:rPr>
+          <w:b/>
+          <w:lang w:val="en-US"/>
+        </w:rPr>
+        <w:t>model</w:t>
+      </w:r>
+      <w:proofErr w:type="gramEnd"/>
+      <w:r>
+        <w:rPr>
+          <w:b/>
+        </w:rPr>
+        <w:t xml:space="preserve"> </w:t>
+      </w:r>
+      <w:r>
+        <w:t xml:space="preserve">– </w:t>
+      </w:r>
+      <w:r>
+        <w:rPr>
+          <w:lang w:val="uk-UA"/>
+        </w:rPr>
+        <w:t>тип приладу;</w:t>
+      </w:r>
+    </w:p>
+    <w:p>
+      <w:pPr>
+        <w:pStyle w:val="a3"/>
+        <w:ind w:left="0"/>
+        <w:rPr>
+          <w:lang w:val="uk-UA"/>
+        </w:rPr>
+      </w:pPr>
+      <w:proofErr w:type="gramStart"/>
+      <w:r>
+        <w:rPr>
+          <w:b/>
+          <w:lang w:val="en-US"/>
+        </w:rPr>
+        <w:t>enabled</w:t>
+      </w:r>
+      <w:proofErr w:type="gramEnd"/>
+      <w:r>
         <w:t xml:space="preserve"> – </w:t>
       </w:r>
-      <w:proofErr w:type="spellStart"/>
-      <w:r>
-        <w:rPr>
-          <w:lang w:val="en-US"/>
-        </w:rPr>
-        <w:t>ip</w:t>
-      </w:r>
-      <w:proofErr w:type="spellEnd"/>
-      <w:r>
-        <w:t>-</w:t>
-      </w:r>
-      <w:r>
-        <w:rPr>
-          <w:lang w:val="uk-UA"/>
-        </w:rPr>
-        <w:t>адреса приладу, з якої було отримано пакет даних;</w:t>
+      <w:r>
+        <w:rPr>
+          <w:lang w:val="uk-UA"/>
+        </w:rPr>
+        <w:t>статус приладу (Приписаний/Відписаний);</w:t>
       </w:r>
     </w:p>
     <w:p>
@@ -3135,181 +3369,115 @@
           <w:lang w:val="uk-UA"/>
         </w:rPr>
       </w:pPr>
+      <w:proofErr w:type="spellStart"/>
+      <w:r>
+        <w:rPr>
+          <w:b/>
+          <w:lang w:val="uk-UA"/>
+        </w:rPr>
+        <w:t>pp</w:t>
+      </w:r>
+      <w:r>
+        <w:rPr>
+          <w:b/>
+          <w:lang w:val="uk-UA"/>
+        </w:rPr>
+        <w:t>k_num</w:t>
+      </w:r>
+      <w:proofErr w:type="spellEnd"/>
+      <w:r>
+        <w:rPr>
+          <w:lang w:val="uk-UA"/>
+        </w:rPr>
+        <w:t xml:space="preserve"> – номер приладу;</w:t>
+      </w:r>
+    </w:p>
+    <w:p>
+      <w:pPr>
+        <w:pStyle w:val="a3"/>
+        <w:ind w:left="0"/>
+        <w:rPr>
+          <w:lang w:val="uk-UA"/>
+        </w:rPr>
+      </w:pPr>
+      <w:r>
+        <w:rPr>
+          <w:b/>
+          <w:lang w:val="en-US"/>
+        </w:rPr>
+        <w:t>id</w:t>
+      </w:r>
+      <w:r>
+        <w:rPr>
+          <w:b/>
+        </w:rPr>
+        <w:t>_</w:t>
+      </w:r>
+      <w:proofErr w:type="spellStart"/>
+      <w:r>
+        <w:rPr>
+          <w:b/>
+          <w:lang w:val="en-US"/>
+        </w:rPr>
+        <w:t>msg</w:t>
+      </w:r>
+      <w:proofErr w:type="spellEnd"/>
+      <w:r>
+        <w:t xml:space="preserve"> – </w:t>
+      </w:r>
+      <w:r>
+        <w:rPr>
+          <w:lang w:val="uk-UA"/>
+        </w:rPr>
+        <w:t>подія, отримана від приладу;</w:t>
+      </w:r>
+    </w:p>
+    <w:p>
+      <w:pPr>
+        <w:pStyle w:val="a3"/>
+        <w:ind w:left="0"/>
+        <w:rPr>
+          <w:lang w:val="uk-UA"/>
+        </w:rPr>
+      </w:pPr>
       <w:proofErr w:type="gramStart"/>
       <w:r>
         <w:rPr>
           <w:b/>
           <w:lang w:val="en-US"/>
         </w:rPr>
-        <w:t>port</w:t>
+        <w:t>line</w:t>
       </w:r>
       <w:proofErr w:type="gramEnd"/>
       <w:r>
+        <w:rPr>
+          <w:lang w:val="uk-UA"/>
+        </w:rPr>
         <w:t xml:space="preserve"> – </w:t>
       </w:r>
       <w:r>
         <w:rPr>
           <w:lang w:val="uk-UA"/>
         </w:rPr>
-        <w:t>порт приладу;</w:t>
-      </w:r>
-    </w:p>
-    <w:p>
-      <w:pPr>
-        <w:pStyle w:val="a3"/>
-        <w:ind w:left="0"/>
-        <w:rPr>
-          <w:lang w:val="uk-UA"/>
-        </w:rPr>
-      </w:pPr>
-      <w:proofErr w:type="gramStart"/>
-      <w:r>
-        <w:rPr>
-          <w:b/>
-          <w:lang w:val="en-US"/>
-        </w:rPr>
-        <w:t>model</w:t>
-      </w:r>
-      <w:proofErr w:type="gramEnd"/>
-      <w:r>
-        <w:rPr>
-          <w:b/>
-        </w:rPr>
-        <w:t xml:space="preserve"> </w:t>
-      </w:r>
-      <w:r>
-        <w:t xml:space="preserve">– </w:t>
-      </w:r>
-      <w:r>
-        <w:rPr>
-          <w:lang w:val="uk-UA"/>
-        </w:rPr>
-        <w:t>тип приладу;</w:t>
-      </w:r>
-    </w:p>
-    <w:p>
-      <w:pPr>
-        <w:pStyle w:val="a3"/>
-        <w:ind w:left="0"/>
-        <w:rPr>
-          <w:lang w:val="uk-UA"/>
-        </w:rPr>
-      </w:pPr>
-      <w:proofErr w:type="gramStart"/>
-      <w:r>
-        <w:rPr>
-          <w:b/>
-          <w:lang w:val="en-US"/>
-        </w:rPr>
-        <w:t>enabled</w:t>
-      </w:r>
-      <w:proofErr w:type="gramEnd"/>
-      <w:r>
-        <w:t xml:space="preserve"> – </w:t>
-      </w:r>
-      <w:r>
-        <w:rPr>
-          <w:lang w:val="uk-UA"/>
-        </w:rPr>
-        <w:t>статус приладу (Приписаний/Відписаний);</w:t>
-      </w:r>
-    </w:p>
-    <w:p>
-      <w:pPr>
-        <w:pStyle w:val="a3"/>
-        <w:ind w:left="0"/>
-        <w:rPr>
-          <w:lang w:val="uk-UA"/>
-        </w:rPr>
-      </w:pPr>
-      <w:proofErr w:type="spellStart"/>
-      <w:r>
-        <w:rPr>
-          <w:b/>
-          <w:lang w:val="uk-UA"/>
-        </w:rPr>
-        <w:t>pp</w:t>
-      </w:r>
-      <w:r>
-        <w:rPr>
-          <w:b/>
-          <w:lang w:val="uk-UA"/>
-        </w:rPr>
-        <w:t>k_num</w:t>
-      </w:r>
-      <w:proofErr w:type="spellEnd"/>
-      <w:r>
-        <w:rPr>
-          <w:lang w:val="uk-UA"/>
-        </w:rPr>
-        <w:t xml:space="preserve"> – номер приладу;</w:t>
-      </w:r>
-    </w:p>
-    <w:p>
-      <w:pPr>
-        <w:pStyle w:val="a3"/>
-        <w:ind w:left="0"/>
-        <w:rPr>
-          <w:lang w:val="uk-UA"/>
-        </w:rPr>
-      </w:pPr>
-      <w:r>
-        <w:rPr>
-          <w:b/>
-          <w:lang w:val="en-US"/>
-        </w:rPr>
-        <w:t>id</w:t>
-      </w:r>
-      <w:r>
-        <w:rPr>
-          <w:b/>
-        </w:rPr>
-        <w:t>_</w:t>
-      </w:r>
-      <w:proofErr w:type="spellStart"/>
-      <w:r>
-        <w:rPr>
-          <w:b/>
-          <w:lang w:val="en-US"/>
-        </w:rPr>
-        <w:t>msg</w:t>
-      </w:r>
-      <w:proofErr w:type="spellEnd"/>
-      <w:r>
-        <w:t xml:space="preserve"> – </w:t>
-      </w:r>
-      <w:r>
-        <w:rPr>
-          <w:lang w:val="uk-UA"/>
-        </w:rPr>
-        <w:t>подія, отримана від приладу;</w:t>
-      </w:r>
-    </w:p>
-    <w:p>
-      <w:pPr>
-        <w:pStyle w:val="a3"/>
-        <w:ind w:left="0"/>
-        <w:rPr>
-          <w:lang w:val="uk-UA"/>
-        </w:rPr>
-      </w:pPr>
-      <w:proofErr w:type="gramStart"/>
-      <w:r>
-        <w:rPr>
-          <w:b/>
-          <w:lang w:val="en-US"/>
-        </w:rPr>
-        <w:t>line</w:t>
-      </w:r>
-      <w:proofErr w:type="gramEnd"/>
-      <w:r>
-        <w:t xml:space="preserve"> – </w:t>
-      </w:r>
-      <w:r>
-        <w:rPr>
-          <w:lang w:val="uk-UA"/>
-        </w:rPr>
-        <w:t>номер шлейфа/групи/відповідального;</w:t>
+        <w:t>номер шлейфа/групи/відповідального</w:t>
+      </w:r>
+      <w:r>
+        <w:rPr>
+          <w:lang w:val="uk-UA"/>
+        </w:rPr>
+        <w:t>/адаптеру/тип конфігурації</w:t>
+      </w:r>
+      <w:r>
+        <w:rPr>
+          <w:lang w:val="uk-UA"/>
+        </w:rPr>
+        <w:t>/тип управління</w:t>
+      </w:r>
+      <w:r>
+        <w:rPr>
+          <w:lang w:val="uk-UA"/>
+        </w:rPr>
+        <w:t>;</w:t>
       </w:r>
     </w:p>
     <w:p>

</xml_diff>